<commit_message>
dodat link do git hub repozitorijuma
</commit_message>
<xml_diff>
--- a/Domaci zadatak opis.docx
+++ b/Domaci zadatak opis.docx
@@ -1019,26 +1019,55 @@
           <w:szCs w:val="28"/>
         </w:rPr>
       </w:pPr>
-      <w:r>
-        <w:rPr>
-          <w:rFonts w:ascii="Arial" w:hAnsi="Arial" w:cs="Arial"/>
-          <w:sz w:val="28"/>
-          <w:szCs w:val="28"/>
-        </w:rPr>
-        <w:t>Prikaz github-a</w:t>
-      </w:r>
-    </w:p>
-    <w:p>
-      <w:pPr>
-        <w:rPr>
-          <w:rFonts w:ascii="Arial" w:hAnsi="Arial" w:cs="Arial"/>
-          <w:sz w:val="28"/>
-          <w:szCs w:val="28"/>
-        </w:rPr>
-      </w:pPr>
-      <w:r>
-        <w:rPr>
-          <w:rFonts w:ascii="Arial" w:hAnsi="Arial" w:cs="Arial"/>
+      <w:proofErr w:type="spellStart"/>
+      <w:r>
+        <w:rPr>
+          <w:rFonts w:ascii="Arial" w:hAnsi="Arial" w:cs="Arial"/>
+          <w:sz w:val="28"/>
+          <w:szCs w:val="28"/>
+        </w:rPr>
+        <w:t>Prikaz</w:t>
+      </w:r>
+      <w:proofErr w:type="spellEnd"/>
+      <w:r>
+        <w:rPr>
+          <w:rFonts w:ascii="Arial" w:hAnsi="Arial" w:cs="Arial"/>
+          <w:sz w:val="28"/>
+          <w:szCs w:val="28"/>
+        </w:rPr>
+        <w:t xml:space="preserve"> </w:t>
+      </w:r>
+      <w:proofErr w:type="spellStart"/>
+      <w:r>
+        <w:rPr>
+          <w:rFonts w:ascii="Arial" w:hAnsi="Arial" w:cs="Arial"/>
+          <w:sz w:val="28"/>
+          <w:szCs w:val="28"/>
+        </w:rPr>
+        <w:t>github</w:t>
+      </w:r>
+      <w:proofErr w:type="spellEnd"/>
+      <w:r>
+        <w:rPr>
+          <w:rFonts w:ascii="Arial" w:hAnsi="Arial" w:cs="Arial"/>
+          <w:sz w:val="28"/>
+          <w:szCs w:val="28"/>
+        </w:rPr>
+        <w:t>-a</w:t>
+      </w:r>
+    </w:p>
+    <w:p>
+      <w:pPr>
+        <w:rPr>
+          <w:rFonts w:ascii="Arial" w:hAnsi="Arial" w:cs="Arial"/>
+          <w:sz w:val="28"/>
+          <w:szCs w:val="28"/>
+        </w:rPr>
+      </w:pPr>
+      <w:r>
+        <w:rPr>
+          <w:rFonts w:ascii="Arial" w:hAnsi="Arial" w:cs="Arial"/>
+          <w:noProof/>
           <w:sz w:val="28"/>
           <w:szCs w:val="28"/>
         </w:rPr>
@@ -1079,9 +1108,44 @@
         </w:drawing>
       </w:r>
     </w:p>
+    <w:p>
+      <w:pPr>
+        <w:rPr>
+          <w:rFonts w:ascii="Arial" w:hAnsi="Arial" w:cs="Arial"/>
+          <w:b/>
+          <w:bCs/>
+          <w:sz w:val="28"/>
+          <w:szCs w:val="28"/>
+        </w:rPr>
+      </w:pPr>
+      <w:hyperlink r:id="rId20" w:history="1">
+        <w:r>
+          <w:rPr>
+            <w:rStyle w:val="Hyperlink"/>
+            <w:rFonts w:ascii="Arial" w:hAnsi="Arial" w:cs="Arial"/>
+            <w:b/>
+            <w:bCs/>
+            <w:sz w:val="28"/>
+            <w:szCs w:val="28"/>
+          </w:rPr>
+          <w:t>https://github.com/MarkoBojanic18/react_project_master_studies.git</w:t>
+        </w:r>
+      </w:hyperlink>
+    </w:p>
+    <w:p>
+      <w:pPr>
+        <w:rPr>
+          <w:rFonts w:ascii="Arial" w:hAnsi="Arial" w:cs="Arial"/>
+          <w:b/>
+          <w:bCs/>
+          <w:sz w:val="28"/>
+          <w:szCs w:val="28"/>
+        </w:rPr>
+      </w:pPr>
+    </w:p>
     <w:sectPr>
-      <w:footerReference w:type="default" r:id="rId20"/>
-      <w:footerReference w:type="first" r:id="rId21"/>
+      <w:footerReference w:type="default" r:id="rId21"/>
+      <w:footerReference w:type="first" r:id="rId22"/>
       <w:pgSz w:w="11906" w:h="16838"/>
       <w:pgMar w:top="1411" w:right="1411" w:bottom="0" w:left="1701" w:header="706" w:footer="706" w:gutter="0"/>
       <w:pgNumType w:start="1"/>
@@ -2366,6 +2430,18 @@
       <w:contextualSpacing/>
     </w:pPr>
   </w:style>
+  <w:style w:type="character" w:styleId="UnresolvedMention">
+    <w:name w:val="Unresolved Mention"/>
+    <w:basedOn w:val="DefaultParagraphFont"/>
+    <w:uiPriority w:val="99"/>
+    <w:semiHidden/>
+    <w:unhideWhenUsed/>
+    <w:rsid w:val="007A6825"/>
+    <w:rPr>
+      <w:color w:val="605E5C"/>
+      <w:shd w:val="clear" w:color="auto" w:fill="E1DFDD"/>
+    </w:rPr>
+  </w:style>
 </w:styles>
 </file>
 
@@ -2626,6 +2702,10 @@
 </file>
 
 <file path=customXml/item1.xml><?xml version="1.0" encoding="utf-8"?>
+<b:Sources xmlns:b="http://schemas.openxmlformats.org/officeDocument/2006/bibliography" xmlns="http://schemas.openxmlformats.org/officeDocument/2006/bibliography" SelectedStyle="\APASixthEditionOfficeOnline.xsl" StyleName="APA" Version="6"/>
+</file>
+
+<file path=customXml/item2.xml><?xml version="1.0" encoding="utf-8"?>
 <s:customData xmlns="http://www.wps.cn/officeDocument/2013/wpsCustomData" xmlns:s="http://www.wps.cn/officeDocument/2013/wpsCustomData">
   <customSectProps>
     <customSectPr/>
@@ -2637,22 +2717,18 @@
 </s:customData>
 </file>
 
-<file path=customXml/item2.xml><?xml version="1.0" encoding="utf-8"?>
-<b:Sources xmlns:b="http://schemas.openxmlformats.org/officeDocument/2006/bibliography" xmlns="http://schemas.openxmlformats.org/officeDocument/2006/bibliography" SelectedStyle="\APASixthEditionOfficeOnline.xsl" StyleName="APA" Version="6"/>
+<file path=customXml/itemProps1.xml><?xml version="1.0" encoding="utf-8"?>
+<ds:datastoreItem xmlns:ds="http://schemas.openxmlformats.org/officeDocument/2006/customXml" ds:itemID="{114A4E36-2D23-45D8-AEE6-B26201A53986}">
+  <ds:schemaRefs>
+    <ds:schemaRef ds:uri="http://schemas.openxmlformats.org/officeDocument/2006/bibliography"/>
+  </ds:schemaRefs>
+</ds:datastoreItem>
 </file>
 
-<file path=customXml/itemProps1.xml><?xml version="1.0" encoding="utf-8"?>
+<file path=customXml/itemProps2.xml><?xml version="1.0" encoding="utf-8"?>
 <ds:datastoreItem xmlns:ds="http://schemas.openxmlformats.org/officeDocument/2006/customXml" ds:itemID="{B1977F7D-205B-4081-913C-38D41E755F92}">
   <ds:schemaRefs>
     <ds:schemaRef ds:uri="http://www.wps.cn/officeDocument/2013/wpsCustomData"/>
   </ds:schemaRefs>
 </ds:datastoreItem>
-</file>
-
-<file path=customXml/itemProps2.xml><?xml version="1.0" encoding="utf-8"?>
-<ds:datastoreItem xmlns:ds="http://schemas.openxmlformats.org/officeDocument/2006/customXml" ds:itemID="{114A4E36-2D23-45D8-AEE6-B26201A53986}">
-  <ds:schemaRefs>
-    <ds:schemaRef ds:uri="http://schemas.openxmlformats.org/officeDocument/2006/bibliography"/>
-  </ds:schemaRefs>
-</ds:datastoreItem>
 </file>
</xml_diff>